<commit_message>
Little changes in math model
</commit_message>
<xml_diff>
--- a/working-doc/Математическая модель.docx
+++ b/working-doc/Математическая модель.docx
@@ -19,7 +19,6 @@
         <w:pStyle w:val="3"/>
         <w:rPr>
           <w:b/>
-          <w:lang w:val="en-US"/>
         </w:rPr>
       </w:pPr>
       <w:bookmarkStart w:id="2" w:name="_Toc416685847"/>
@@ -103,18 +102,29 @@
             <w:rPr>
               <w:rFonts w:ascii="Cambria Math" w:hAnsi="Cambria Math"/>
             </w:rPr>
-            <m:t>, i</m:t>
-          </m:r>
-          <m:r>
-            <w:rPr>
-              <w:rFonts w:ascii="Cambria Math" w:hAnsi="Cambria Math"/>
-            </w:rPr>
-            <m:t>z=1,2, …, NZ</m:t>
+            <m:t>, iz=1,2, …, NZ</m:t>
           </m:r>
         </m:oMath>
       </m:oMathPara>
     </w:p>
     <w:p>
+      <w:r>
+        <w:t>Задача имеет атрибуты:</w:t>
+      </w:r>
+    </w:p>
+    <w:p>
+      <w:pPr>
+        <w:pStyle w:val="a3"/>
+        <w:numPr>
+          <w:ilvl w:val="0"/>
+          <w:numId w:val="3"/>
+        </w:numPr>
+      </w:pPr>
+      <w:r>
+        <w:t>Название - строка</w:t>
+      </w:r>
+    </w:p>
+    <w:p>
       <w:pPr>
         <w:pStyle w:val="3"/>
         <w:rPr>
@@ -125,7 +135,12 @@
         <w:rPr>
           <w:b/>
         </w:rPr>
-        <w:t>Шаблон задачи</w:t>
+        <w:t>Шаблон</w:t>
+      </w:r>
+    </w:p>
+    <w:p>
+      <w:r>
+        <w:t>Каждая задача представляет собой множество шаблонов.</w:t>
       </w:r>
     </w:p>
     <w:p>
@@ -133,7 +148,8 @@
         <w:jc w:val="left"/>
         <w:rPr>
           <w:i/>
-          <w:lang w:val="en-US"/>
+          <w:sz w:val="22"/>
+          <w:szCs w:val="22"/>
         </w:rPr>
       </w:pPr>
       <m:oMathPara>
@@ -254,6 +270,44 @@
     </w:p>
     <w:p>
       <w:pPr>
+        <w:jc w:val="left"/>
+      </w:pPr>
+      <w:r>
+        <w:t>Шаблон содержит атрибуты:</w:t>
+      </w:r>
+    </w:p>
+    <w:p>
+      <w:pPr>
+        <w:pStyle w:val="a3"/>
+        <w:numPr>
+          <w:ilvl w:val="0"/>
+          <w:numId w:val="3"/>
+        </w:numPr>
+        <w:rPr>
+          <w:i/>
+        </w:rPr>
+      </w:pPr>
+      <w:r>
+        <w:t>Название - строка</w:t>
+      </w:r>
+    </w:p>
+    <w:p>
+      <w:pPr>
+        <w:pStyle w:val="a3"/>
+        <w:numPr>
+          <w:ilvl w:val="0"/>
+          <w:numId w:val="3"/>
+        </w:numPr>
+        <w:rPr>
+          <w:i/>
+        </w:rPr>
+      </w:pPr>
+      <w:r>
+        <w:t>параметры предобработки</w:t>
+      </w:r>
+    </w:p>
+    <w:p>
+      <w:pPr>
         <w:pStyle w:val="3"/>
         <w:rPr>
           <w:b/>
@@ -265,17 +319,14 @@
         <w:rPr>
           <w:b/>
         </w:rPr>
-        <w:t>Параметры задачи</w:t>
+        <w:t>Параметры</w:t>
       </w:r>
       <w:bookmarkEnd w:id="4"/>
       <w:bookmarkEnd w:id="5"/>
     </w:p>
     <w:p>
       <w:r>
-        <w:t>Каждый шаблон</w:t>
-      </w:r>
-      <w:r>
-        <w:t xml:space="preserve"> определяется как набор входных параметров </w:t>
+        <w:t xml:space="preserve">Каждый шаблон определяется как набор входных параметров </w:t>
       </w:r>
       <w:r>
         <w:rPr>
@@ -287,30 +338,19 @@
         <w:t xml:space="preserve"> </w:t>
       </w:r>
       <w:r>
-        <w:t>и выходн</w:t>
-      </w:r>
-      <w:r>
-        <w:t>ых</w:t>
-      </w:r>
-      <w:r>
-        <w:t xml:space="preserve"> параметр</w:t>
-      </w:r>
-      <w:r>
-        <w:t>ов</w:t>
+        <w:t>и выходных параметров</w:t>
       </w:r>
       <w:proofErr w:type="gramStart"/>
       <w:r>
-        <w:t xml:space="preserve"> </w:t>
-      </w:r>
-      <w:r>
-        <w:t>У</w:t>
+        <w:t xml:space="preserve"> У</w:t>
       </w:r>
       <w:proofErr w:type="gramEnd"/>
       <w:r>
-        <w:t>, и моделью предобработки параметров</w:t>
-      </w:r>
-      <w:bookmarkStart w:id="6" w:name="_GoBack"/>
-      <w:bookmarkEnd w:id="6"/>
+        <w:t xml:space="preserve">, и </w:t>
+      </w:r>
+      <w:r>
+        <w:t>параметрами предобработки</w:t>
+      </w:r>
       <w:r>
         <w:t>:</w:t>
       </w:r>
@@ -428,13 +468,7 @@
                         <w:rPr>
                           <w:rFonts w:ascii="Cambria Math" w:hAnsi="Cambria Math"/>
                         </w:rPr>
-                        <m:t>i</m:t>
-                      </m:r>
-                      <m:r>
-                        <w:rPr>
-                          <w:rFonts w:ascii="Cambria Math" w:hAnsi="Cambria Math"/>
-                        </w:rPr>
-                        <m:t>t</m:t>
+                        <m:t>it</m:t>
                       </m:r>
                     </m:sup>
                   </m:sSup>
@@ -468,13 +502,7 @@
                         <w:rPr>
                           <w:rFonts w:ascii="Cambria Math" w:hAnsi="Cambria Math"/>
                         </w:rPr>
-                        <m:t>i</m:t>
-                      </m:r>
-                      <m:r>
-                        <w:rPr>
-                          <w:rFonts w:ascii="Cambria Math" w:hAnsi="Cambria Math"/>
-                        </w:rPr>
-                        <m:t>t</m:t>
+                        <m:t>it</m:t>
                       </m:r>
                     </m:sup>
                   </m:sSup>
@@ -578,13 +606,7 @@
               <w:rPr>
                 <w:rFonts w:ascii="Cambria Math" w:hAnsi="Cambria Math"/>
               </w:rPr>
-              <m:t>i</m:t>
-            </m:r>
-            <m:r>
-              <w:rPr>
-                <w:rFonts w:ascii="Cambria Math" w:hAnsi="Cambria Math"/>
-              </w:rPr>
-              <m:t>t</m:t>
+              <m:t>it</m:t>
             </m:r>
           </m:sup>
         </m:sSup>
@@ -639,13 +661,7 @@
                   <w:rPr>
                     <w:rFonts w:ascii="Cambria Math" w:hAnsi="Cambria Math"/>
                   </w:rPr>
-                  <m:t>i</m:t>
-                </m:r>
-                <m:r>
-                  <w:rPr>
-                    <w:rFonts w:ascii="Cambria Math" w:hAnsi="Cambria Math"/>
-                  </w:rPr>
-                  <m:t>t</m:t>
+                  <m:t>it</m:t>
                 </m:r>
               </m:sup>
             </m:sSubSup>
@@ -695,13 +711,7 @@
               <w:rPr>
                 <w:rFonts w:ascii="Cambria Math" w:hAnsi="Cambria Math"/>
               </w:rPr>
-              <m:t>i</m:t>
-            </m:r>
-            <m:r>
-              <w:rPr>
-                <w:rFonts w:ascii="Cambria Math" w:hAnsi="Cambria Math"/>
-              </w:rPr>
-              <m:t>t</m:t>
+              <m:t>it</m:t>
             </m:r>
           </m:sup>
         </m:sSup>
@@ -1116,16 +1126,16 @@
           <w:b/>
         </w:rPr>
       </w:pPr>
-      <w:bookmarkStart w:id="7" w:name="_Toc416685850"/>
-      <w:bookmarkStart w:id="8" w:name="_Toc451979737"/>
+      <w:bookmarkStart w:id="6" w:name="_Toc416685850"/>
+      <w:bookmarkStart w:id="7" w:name="_Toc451979737"/>
       <w:r>
         <w:rPr>
           <w:b/>
         </w:rPr>
         <w:t>Выборки</w:t>
       </w:r>
+      <w:bookmarkEnd w:id="6"/>
       <w:bookmarkEnd w:id="7"/>
-      <w:bookmarkEnd w:id="8"/>
     </w:p>
     <w:p>
       <w:r>
@@ -1135,7 +1145,7 @@
         <w:t xml:space="preserve">му шаблону </w:t>
       </w:r>
       <w:r>
-        <w:t>советует одна или несколько выборок (обучающих выборок) задачи:</w:t>
+        <w:t>советует одна или несколько выборок (обучающих выборок):</w:t>
       </w:r>
     </w:p>
     <w:p>
@@ -1286,19 +1296,7 @@
             <w:rPr>
               <w:rFonts w:ascii="Cambria Math" w:hAnsi="Cambria Math"/>
             </w:rPr>
-            <m:t xml:space="preserve">=1,2, …, </m:t>
-          </m:r>
-          <m:r>
-            <w:rPr>
-              <w:rFonts w:ascii="Cambria Math" w:hAnsi="Cambria Math"/>
-            </w:rPr>
-            <m:t>NT</m:t>
-          </m:r>
-          <m:r>
-            <w:rPr>
-              <w:rFonts w:ascii="Cambria Math" w:hAnsi="Cambria Math"/>
-            </w:rPr>
-            <m:t>;is=1,2,…,</m:t>
+            <m:t>=1,2, …, NT;is=1,2,…,</m:t>
           </m:r>
           <m:sSup>
             <m:sSupPr>
@@ -1390,14 +1388,7 @@
                   <w:rFonts w:ascii="Cambria Math" w:hAnsi="Cambria Math"/>
                   <w:lang w:val="en-US"/>
                 </w:rPr>
-                <m:t>i</m:t>
-              </m:r>
-              <m:r>
-                <w:rPr>
-                  <w:rFonts w:ascii="Cambria Math" w:hAnsi="Cambria Math"/>
-                  <w:lang w:val="en-US"/>
-                </w:rPr>
-                <m:t>t</m:t>
+                <m:t>it</m:t>
               </m:r>
             </m:sup>
           </m:sSubSup>
@@ -1449,14 +1440,7 @@
                       <w:rFonts w:ascii="Cambria Math" w:hAnsi="Cambria Math"/>
                       <w:lang w:val="en-US"/>
                     </w:rPr>
-                    <m:t>iv</m:t>
-                  </m:r>
-                  <m:r>
-                    <w:rPr>
-                      <w:rFonts w:ascii="Cambria Math" w:hAnsi="Cambria Math"/>
-                      <w:lang w:val="en-US"/>
-                    </w:rPr>
-                    <m:t>s</m:t>
+                    <m:t>ivs</m:t>
                   </m:r>
                 </m:sub>
                 <m:sup>
@@ -1465,21 +1449,7 @@
                       <w:rFonts w:ascii="Cambria Math" w:hAnsi="Cambria Math"/>
                       <w:lang w:val="en-US"/>
                     </w:rPr>
-                    <m:t>i</m:t>
-                  </m:r>
-                  <m:r>
-                    <w:rPr>
-                      <w:rFonts w:ascii="Cambria Math" w:hAnsi="Cambria Math"/>
-                      <w:lang w:val="en-US"/>
-                    </w:rPr>
-                    <m:t>t</m:t>
-                  </m:r>
-                  <m:r>
-                    <w:rPr>
-                      <w:rFonts w:ascii="Cambria Math" w:hAnsi="Cambria Math"/>
-                      <w:lang w:val="en-US"/>
-                    </w:rPr>
-                    <m:t>,is</m:t>
+                    <m:t>it,is</m:t>
                   </m:r>
                 </m:sup>
               </m:sSubSup>
@@ -1496,31 +1466,7 @@
             <w:rPr>
               <w:rFonts w:ascii="Cambria Math" w:hAnsi="Cambria Math"/>
             </w:rPr>
-            <m:t>i</m:t>
-          </m:r>
-          <m:r>
-            <w:rPr>
-              <w:rFonts w:ascii="Cambria Math" w:hAnsi="Cambria Math"/>
-            </w:rPr>
-            <m:t>t</m:t>
-          </m:r>
-          <m:r>
-            <w:rPr>
-              <w:rFonts w:ascii="Cambria Math" w:hAnsi="Cambria Math"/>
-            </w:rPr>
-            <m:t>=1,2, …, N</m:t>
-          </m:r>
-          <m:r>
-            <w:rPr>
-              <w:rFonts w:ascii="Cambria Math" w:hAnsi="Cambria Math"/>
-            </w:rPr>
-            <m:t>T</m:t>
-          </m:r>
-          <m:r>
-            <w:rPr>
-              <w:rFonts w:ascii="Cambria Math" w:hAnsi="Cambria Math"/>
-            </w:rPr>
-            <m:t>;is=1,2,…,</m:t>
+            <m:t>it=1,2, …, NT;is=1,2,…,</m:t>
           </m:r>
           <m:sSup>
             <m:sSupPr>
@@ -1590,13 +1536,7 @@
                 <w:rPr>
                   <w:rFonts w:ascii="Cambria Math" w:hAnsi="Cambria Math"/>
                 </w:rPr>
-                <m:t>it</m:t>
-              </m:r>
-              <m:r>
-                <w:rPr>
-                  <w:rFonts w:ascii="Cambria Math" w:hAnsi="Cambria Math"/>
-                </w:rPr>
-                <m:t>, is</m:t>
+                <m:t>it, is</m:t>
               </m:r>
             </m:sup>
           </m:sSup>
@@ -1611,6 +1551,7 @@
         </w:rPr>
       </w:pPr>
       <w:r>
+        <w:lastRenderedPageBreak/>
         <w:t>Каждое значение выборки:</w:t>
       </w:r>
     </w:p>
@@ -1663,21 +1604,7 @@
                   <w:rFonts w:ascii="Cambria Math" w:hAnsi="Cambria Math"/>
                   <w:lang w:val="en-US"/>
                 </w:rPr>
-                <m:t>i</m:t>
-              </m:r>
-              <m:r>
-                <w:rPr>
-                  <w:rFonts w:ascii="Cambria Math" w:hAnsi="Cambria Math"/>
-                  <w:lang w:val="en-US"/>
-                </w:rPr>
-                <m:t>t</m:t>
-              </m:r>
-              <m:r>
-                <w:rPr>
-                  <w:rFonts w:ascii="Cambria Math" w:hAnsi="Cambria Math"/>
-                  <w:lang w:val="en-US"/>
-                </w:rPr>
-                <m:t>,is</m:t>
+                <m:t>it,is</m:t>
               </m:r>
             </m:sup>
           </m:sSubSup>
@@ -1750,14 +1677,7 @@
                           <w:rFonts w:ascii="Cambria Math" w:hAnsi="Cambria Math"/>
                           <w:lang w:val="en-US"/>
                         </w:rPr>
-                        <m:t>it</m:t>
-                      </m:r>
-                      <m:r>
-                        <w:rPr>
-                          <w:rFonts w:ascii="Cambria Math" w:hAnsi="Cambria Math"/>
-                          <w:lang w:val="en-US"/>
-                        </w:rPr>
-                        <m:t>,is,ivs</m:t>
+                        <m:t>it,is,ivs</m:t>
                       </m:r>
                     </m:sup>
                   </m:sSubSup>
@@ -1768,14 +1688,7 @@
                   <w:rFonts w:ascii="Cambria Math" w:hAnsi="Cambria Math"/>
                   <w:lang w:val="en-US"/>
                 </w:rPr>
-                <m:t xml:space="preserve">, </m:t>
-              </m:r>
-              <m:r>
-                <w:rPr>
-                  <w:rFonts w:ascii="Cambria Math" w:hAnsi="Cambria Math"/>
-                  <w:lang w:val="en-US"/>
-                </w:rPr>
-                <m:t>(</m:t>
+                <m:t>, (</m:t>
               </m:r>
               <m:sSubSup>
                 <m:sSubSupPr>
@@ -1804,14 +1717,7 @@
                       <w:rFonts w:ascii="Cambria Math" w:hAnsi="Cambria Math"/>
                       <w:lang w:val="en-US"/>
                     </w:rPr>
-                    <m:t>iv</m:t>
-                  </m:r>
-                  <m:r>
-                    <w:rPr>
-                      <w:rFonts w:ascii="Cambria Math" w:hAnsi="Cambria Math"/>
-                      <w:lang w:val="en-US"/>
-                    </w:rPr>
-                    <m:t>y</m:t>
+                    <m:t>ivy</m:t>
                   </m:r>
                 </m:sub>
                 <m:sup>
@@ -1859,19 +1765,7 @@
             <w:rPr>
               <w:rFonts w:ascii="Cambria Math" w:hAnsi="Cambria Math"/>
             </w:rPr>
-            <m:t>=1,2, …, N</m:t>
-          </m:r>
-          <m:r>
-            <w:rPr>
-              <w:rFonts w:ascii="Cambria Math" w:hAnsi="Cambria Math"/>
-            </w:rPr>
-            <m:t>T</m:t>
-          </m:r>
-          <m:r>
-            <w:rPr>
-              <w:rFonts w:ascii="Cambria Math" w:hAnsi="Cambria Math"/>
-            </w:rPr>
-            <m:t>;is=1,2,…,</m:t>
+            <m:t>=1,2, …, NT;is=1,2,…,</m:t>
           </m:r>
           <m:sSup>
             <m:sSupPr>
@@ -1897,13 +1791,7 @@
                 <w:rPr>
                   <w:rFonts w:ascii="Cambria Math" w:hAnsi="Cambria Math"/>
                 </w:rPr>
-                <m:t>i</m:t>
-              </m:r>
-              <m:r>
-                <w:rPr>
-                  <w:rFonts w:ascii="Cambria Math" w:hAnsi="Cambria Math"/>
-                </w:rPr>
-                <m:t>t</m:t>
+                <m:t>it</m:t>
               </m:r>
             </m:sup>
           </m:sSup>
@@ -1947,19 +1835,7 @@
                 <w:rPr>
                   <w:rFonts w:ascii="Cambria Math" w:hAnsi="Cambria Math"/>
                 </w:rPr>
-                <m:t>i</m:t>
-              </m:r>
-              <m:r>
-                <w:rPr>
-                  <w:rFonts w:ascii="Cambria Math" w:hAnsi="Cambria Math"/>
-                </w:rPr>
-                <m:t>t</m:t>
-              </m:r>
-              <m:r>
-                <w:rPr>
-                  <w:rFonts w:ascii="Cambria Math" w:hAnsi="Cambria Math"/>
-                </w:rPr>
-                <m:t>,is</m:t>
+                <m:t>it,is</m:t>
               </m:r>
             </m:sup>
           </m:sSup>
@@ -2003,13 +1879,7 @@
                 <w:rPr>
                   <w:rFonts w:ascii="Cambria Math" w:hAnsi="Cambria Math"/>
                 </w:rPr>
-                <m:t>i</m:t>
-              </m:r>
-              <m:r>
-                <w:rPr>
-                  <w:rFonts w:ascii="Cambria Math" w:hAnsi="Cambria Math"/>
-                </w:rPr>
-                <m:t>t</m:t>
+                <m:t>it</m:t>
               </m:r>
             </m:sup>
           </m:sSup>
@@ -2229,14 +2099,7 @@
                 <w:rFonts w:ascii="Cambria Math" w:hAnsi="Cambria Math"/>
                 <w:lang w:val="en-US"/>
               </w:rPr>
-              <m:t>iv</m:t>
-            </m:r>
-            <m:r>
-              <w:rPr>
-                <w:rFonts w:ascii="Cambria Math" w:hAnsi="Cambria Math"/>
-                <w:lang w:val="en-US"/>
-              </w:rPr>
-              <m:t>y</m:t>
+              <m:t>ivy</m:t>
             </m:r>
           </m:sub>
           <m:sup>
@@ -2287,50 +2150,38 @@
         <w:rPr>
           <w:lang w:val="en-US"/>
         </w:rPr>
-        <w:t>iv</w:t>
+        <w:t>ivy</w:t>
+      </w:r>
+      <w:r>
+        <w:t xml:space="preserve">-того выходного параметра </w:t>
       </w:r>
       <w:r>
         <w:rPr>
           <w:lang w:val="en-US"/>
         </w:rPr>
-        <w:t>y</w:t>
-      </w:r>
-      <w:r>
-        <w:t xml:space="preserve">-того </w:t>
-      </w:r>
-      <w:r>
-        <w:t>выходного</w:t>
-      </w:r>
-      <w:r>
-        <w:t xml:space="preserve"> параметра </w:t>
-      </w:r>
+        <w:t>it</w:t>
+      </w:r>
+      <w:r>
+        <w:t>-го шаблона</w:t>
+      </w:r>
+      <w:r>
+        <w:t xml:space="preserve"> </w:t>
+      </w:r>
+      <w:proofErr w:type="spellStart"/>
       <w:r>
         <w:rPr>
           <w:lang w:val="en-US"/>
         </w:rPr>
-        <w:t>it</w:t>
-      </w:r>
-      <w:r>
-        <w:t>-го шаблона</w:t>
-      </w:r>
-      <w:r>
-        <w:t xml:space="preserve"> </w:t>
-      </w:r>
-      <w:proofErr w:type="spellStart"/>
+        <w:t>ivs</w:t>
+      </w:r>
+      <w:proofErr w:type="spellEnd"/>
+      <w:r>
+        <w:t xml:space="preserve">-того значения в </w:t>
+      </w:r>
       <w:r>
         <w:rPr>
           <w:lang w:val="en-US"/>
         </w:rPr>
-        <w:t>ivs</w:t>
-      </w:r>
-      <w:proofErr w:type="spellEnd"/>
-      <w:r>
-        <w:t xml:space="preserve">-того значения в </w:t>
-      </w:r>
-      <w:r>
-        <w:rPr>
-          <w:lang w:val="en-US"/>
-        </w:rPr>
         <w:t>is</w:t>
       </w:r>
       <w:r>
@@ -2344,16 +2195,16 @@
           <w:b/>
         </w:rPr>
       </w:pPr>
-      <w:bookmarkStart w:id="9" w:name="_Toc416685851"/>
-      <w:bookmarkStart w:id="10" w:name="_Toc451979738"/>
+      <w:bookmarkStart w:id="8" w:name="_Toc416685851"/>
+      <w:bookmarkStart w:id="9" w:name="_Toc451979738"/>
       <w:r>
         <w:rPr>
           <w:b/>
         </w:rPr>
         <w:t>Алгоритмы обучения</w:t>
       </w:r>
+      <w:bookmarkEnd w:id="8"/>
       <w:bookmarkEnd w:id="9"/>
-      <w:bookmarkEnd w:id="10"/>
     </w:p>
     <w:p>
       <w:r>
@@ -2432,20 +2283,32 @@
           <w:b/>
         </w:rPr>
       </w:pPr>
-      <w:bookmarkStart w:id="11" w:name="_Toc416685852"/>
-      <w:bookmarkStart w:id="12" w:name="_Toc451979739"/>
+      <w:bookmarkStart w:id="10" w:name="_Toc416685852"/>
+      <w:bookmarkStart w:id="11" w:name="_Toc451979739"/>
       <w:r>
         <w:rPr>
           <w:b/>
         </w:rPr>
         <w:t>Решатели</w:t>
       </w:r>
+      <w:bookmarkEnd w:id="10"/>
       <w:bookmarkEnd w:id="11"/>
-      <w:bookmarkEnd w:id="12"/>
-    </w:p>
-    <w:p>
-      <w:r>
-        <w:t>Каждой задаче соответствует несколько решателей (методов решения задач ИИ):</w:t>
+    </w:p>
+    <w:p>
+      <w:r>
+        <w:t>Каждо</w:t>
+      </w:r>
+      <w:r>
+        <w:t>му</w:t>
+      </w:r>
+      <w:r>
+        <w:t xml:space="preserve"> </w:t>
+      </w:r>
+      <w:r>
+        <w:t>шаблону</w:t>
+      </w:r>
+      <w:r>
+        <w:t xml:space="preserve"> соответствует несколько решателей (методов решения задач ИИ):</w:t>
       </w:r>
     </w:p>
     <w:p>
@@ -2770,7 +2633,14 @@
                       <w:rFonts w:ascii="Cambria Math" w:hAnsi="Cambria Math"/>
                       <w:lang w:val="en-US"/>
                     </w:rPr>
-                    <m:t>iz</m:t>
+                    <m:t>i</m:t>
+                  </m:r>
+                  <m:r>
+                    <w:rPr>
+                      <w:rFonts w:ascii="Cambria Math" w:hAnsi="Cambria Math"/>
+                      <w:lang w:val="en-US"/>
+                    </w:rPr>
+                    <m:t>t</m:t>
                   </m:r>
                 </m:sup>
               </m:sSup>
@@ -2847,7 +2717,7 @@
                 <w:rPr>
                   <w:rFonts w:ascii="Cambria Math" w:hAnsi="Cambria Math"/>
                 </w:rPr>
-                <m:t>vy</m:t>
+                <m:t>VY</m:t>
               </m:r>
             </m:e>
             <m:sup>
@@ -2855,7 +2725,13 @@
                 <w:rPr>
                   <w:rFonts w:ascii="Cambria Math" w:hAnsi="Cambria Math"/>
                 </w:rPr>
-                <m:t>iz</m:t>
+                <m:t>i</m:t>
+              </m:r>
+              <m:r>
+                <w:rPr>
+                  <w:rFonts w:ascii="Cambria Math" w:hAnsi="Cambria Math"/>
+                </w:rPr>
+                <m:t>t</m:t>
               </m:r>
             </m:sup>
           </m:sSup>
@@ -2946,8 +2822,16 @@
             </w:rPr>
             <m:t>;il=1,2,…,NL</m:t>
           </m:r>
+          <m:r>
+            <w:rPr>
+              <w:rFonts w:ascii="Cambria Math" w:hAnsi="Cambria Math"/>
+            </w:rPr>
+            <m:t>, it=1,2,…, NT</m:t>
+          </m:r>
         </m:oMath>
       </m:oMathPara>
+      <w:bookmarkStart w:id="12" w:name="_GoBack"/>
+      <w:bookmarkEnd w:id="12"/>
     </w:p>
     <w:p>
       <w:r>
@@ -3306,14 +3190,7 @@
               <w:rFonts w:ascii="Cambria Math" w:hAnsi="Cambria Math"/>
               <w:lang w:val="en-US"/>
             </w:rPr>
-            <m:t>p</m:t>
-          </m:r>
-          <m:r>
-            <w:rPr>
-              <w:rFonts w:ascii="Cambria Math" w:hAnsi="Cambria Math"/>
-              <w:lang w:val="en-US"/>
-            </w:rPr>
-            <m:t>r</m:t>
+            <m:t>pr</m:t>
           </m:r>
           <m:r>
             <w:rPr>
@@ -3479,6 +3356,118 @@
     </w:lvl>
   </w:abstractNum>
   <w:abstractNum w:abstractNumId="1">
+    <w:nsid w:val="4E7D6585"/>
+    <w:multiLevelType w:val="hybridMultilevel"/>
+    <w:tmpl w:val="6F6CE208"/>
+    <w:lvl w:ilvl="0" w:tplc="358ED91A">
+      <w:numFmt w:val="bullet"/>
+      <w:lvlText w:val=""/>
+      <w:lvlJc w:val="left"/>
+      <w:pPr>
+        <w:ind w:left="927" w:hanging="360"/>
+      </w:pPr>
+      <w:rPr>
+        <w:rFonts w:ascii="Symbol" w:eastAsia="Times New Roman" w:hAnsi="Symbol" w:cs="Times New Roman" w:hint="default"/>
+      </w:rPr>
+    </w:lvl>
+    <w:lvl w:ilvl="1" w:tplc="04190003" w:tentative="1">
+      <w:start w:val="1"/>
+      <w:numFmt w:val="bullet"/>
+      <w:lvlText w:val="o"/>
+      <w:lvlJc w:val="left"/>
+      <w:pPr>
+        <w:ind w:left="1647" w:hanging="360"/>
+      </w:pPr>
+      <w:rPr>
+        <w:rFonts w:ascii="Courier New" w:hAnsi="Courier New" w:cs="Courier New" w:hint="default"/>
+      </w:rPr>
+    </w:lvl>
+    <w:lvl w:ilvl="2" w:tplc="04190005" w:tentative="1">
+      <w:start w:val="1"/>
+      <w:numFmt w:val="bullet"/>
+      <w:lvlText w:val=""/>
+      <w:lvlJc w:val="left"/>
+      <w:pPr>
+        <w:ind w:left="2367" w:hanging="360"/>
+      </w:pPr>
+      <w:rPr>
+        <w:rFonts w:ascii="Wingdings" w:hAnsi="Wingdings" w:hint="default"/>
+      </w:rPr>
+    </w:lvl>
+    <w:lvl w:ilvl="3" w:tplc="04190001" w:tentative="1">
+      <w:start w:val="1"/>
+      <w:numFmt w:val="bullet"/>
+      <w:lvlText w:val=""/>
+      <w:lvlJc w:val="left"/>
+      <w:pPr>
+        <w:ind w:left="3087" w:hanging="360"/>
+      </w:pPr>
+      <w:rPr>
+        <w:rFonts w:ascii="Symbol" w:hAnsi="Symbol" w:hint="default"/>
+      </w:rPr>
+    </w:lvl>
+    <w:lvl w:ilvl="4" w:tplc="04190003" w:tentative="1">
+      <w:start w:val="1"/>
+      <w:numFmt w:val="bullet"/>
+      <w:lvlText w:val="o"/>
+      <w:lvlJc w:val="left"/>
+      <w:pPr>
+        <w:ind w:left="3807" w:hanging="360"/>
+      </w:pPr>
+      <w:rPr>
+        <w:rFonts w:ascii="Courier New" w:hAnsi="Courier New" w:cs="Courier New" w:hint="default"/>
+      </w:rPr>
+    </w:lvl>
+    <w:lvl w:ilvl="5" w:tplc="04190005" w:tentative="1">
+      <w:start w:val="1"/>
+      <w:numFmt w:val="bullet"/>
+      <w:lvlText w:val=""/>
+      <w:lvlJc w:val="left"/>
+      <w:pPr>
+        <w:ind w:left="4527" w:hanging="360"/>
+      </w:pPr>
+      <w:rPr>
+        <w:rFonts w:ascii="Wingdings" w:hAnsi="Wingdings" w:hint="default"/>
+      </w:rPr>
+    </w:lvl>
+    <w:lvl w:ilvl="6" w:tplc="04190001" w:tentative="1">
+      <w:start w:val="1"/>
+      <w:numFmt w:val="bullet"/>
+      <w:lvlText w:val=""/>
+      <w:lvlJc w:val="left"/>
+      <w:pPr>
+        <w:ind w:left="5247" w:hanging="360"/>
+      </w:pPr>
+      <w:rPr>
+        <w:rFonts w:ascii="Symbol" w:hAnsi="Symbol" w:hint="default"/>
+      </w:rPr>
+    </w:lvl>
+    <w:lvl w:ilvl="7" w:tplc="04190003" w:tentative="1">
+      <w:start w:val="1"/>
+      <w:numFmt w:val="bullet"/>
+      <w:lvlText w:val="o"/>
+      <w:lvlJc w:val="left"/>
+      <w:pPr>
+        <w:ind w:left="5967" w:hanging="360"/>
+      </w:pPr>
+      <w:rPr>
+        <w:rFonts w:ascii="Courier New" w:hAnsi="Courier New" w:cs="Courier New" w:hint="default"/>
+      </w:rPr>
+    </w:lvl>
+    <w:lvl w:ilvl="8" w:tplc="04190005" w:tentative="1">
+      <w:start w:val="1"/>
+      <w:numFmt w:val="bullet"/>
+      <w:lvlText w:val=""/>
+      <w:lvlJc w:val="left"/>
+      <w:pPr>
+        <w:ind w:left="6687" w:hanging="360"/>
+      </w:pPr>
+      <w:rPr>
+        <w:rFonts w:ascii="Wingdings" w:hAnsi="Wingdings" w:hint="default"/>
+      </w:rPr>
+    </w:lvl>
+  </w:abstractNum>
+  <w:abstractNum w:abstractNumId="2">
     <w:nsid w:val="6F8D41A0"/>
     <w:multiLevelType w:val="multilevel"/>
     <w:tmpl w:val="0419001F"/>
@@ -3565,7 +3554,7 @@
     </w:lvl>
   </w:abstractNum>
   <w:num w:numId="1">
-    <w:abstractNumId w:val="1"/>
+    <w:abstractNumId w:val="2"/>
     <w:lvlOverride w:ilvl="0">
       <w:startOverride w:val="1"/>
     </w:lvlOverride>
@@ -3596,6 +3585,9 @@
   </w:num>
   <w:num w:numId="2">
     <w:abstractNumId w:val="0"/>
+  </w:num>
+  <w:num w:numId="3">
+    <w:abstractNumId w:val="1"/>
   </w:num>
 </w:numbering>
 </file>
@@ -3821,6 +3813,7 @@
   <w:style w:type="character" w:default="1" w:styleId="a0">
     <w:name w:val="Default Paragraph Font"/>
     <w:uiPriority w:val="1"/>
+    <w:semiHidden/>
     <w:unhideWhenUsed/>
   </w:style>
   <w:style w:type="table" w:default="1" w:styleId="a1">
@@ -4145,6 +4138,7 @@
   <w:style w:type="character" w:default="1" w:styleId="a0">
     <w:name w:val="Default Paragraph Font"/>
     <w:uiPriority w:val="1"/>
+    <w:semiHidden/>
     <w:unhideWhenUsed/>
   </w:style>
   <w:style w:type="table" w:default="1" w:styleId="a1">

</xml_diff>